<commit_message>
Frontend complete with javascript
</commit_message>
<xml_diff>
--- a/game ok.docx
+++ b/game ok.docx
@@ -1472,6 +1472,8 @@
         </w:rPr>
         <w:t xml:space="preserve">. </w:t>
       </w:r>
+      <w:bookmarkStart w:id="1" w:name="__DdeLink__173_332268464"/>
+      <w:bookmarkEnd w:id="1"/>
       <w:r>
         <w:rPr>
           <w:rFonts w:ascii="Vrinda" w:hAnsi="Vrinda" w:asciiTheme="minorBidi" w:hAnsiTheme="minorBidi"/>
@@ -2382,7 +2384,6 @@
     <w:rPrDefault>
       <w:rPr>
         <w:rFonts w:ascii="Calibri" w:hAnsi="Calibri" w:eastAsia="Calibri" w:cs="Vrinda" w:asciiTheme="minorHAnsi" w:cstheme="minorBidi" w:eastAsiaTheme="minorHAnsi" w:hAnsiTheme="minorHAnsi"/>
-        <w:sz w:val="22"/>
         <w:szCs w:val="22"/>
         <w:lang w:val="en-US" w:eastAsia="en-US" w:bidi="ar-SA"/>
       </w:rPr>
@@ -2779,7 +2780,7 @@
     </w:pPr>
     <w:rPr>
       <w:rFonts w:ascii="Calibri" w:hAnsi="Calibri" w:eastAsia="Calibri" w:cs="Vrinda" w:asciiTheme="minorHAnsi" w:cstheme="minorBidi" w:eastAsiaTheme="minorHAnsi" w:hAnsiTheme="minorHAnsi"/>
-      <w:color w:val="auto"/>
+      <w:color w:val="00000A"/>
       <w:sz w:val="22"/>
       <w:szCs w:val="22"/>
       <w:lang w:val="en-US" w:eastAsia="en-US" w:bidi="ar-SA"/>
@@ -2877,7 +2878,7 @@
     </w:pPr>
     <w:rPr>
       <w:rFonts w:ascii="Calibri" w:hAnsi="Calibri" w:eastAsia="Calibri" w:cs="Vrinda" w:asciiTheme="minorHAnsi" w:cstheme="minorBidi" w:eastAsiaTheme="minorHAnsi" w:hAnsiTheme="minorHAnsi"/>
-      <w:color w:val="auto"/>
+      <w:color w:val="00000A"/>
       <w:sz w:val="22"/>
       <w:szCs w:val="22"/>
       <w:lang w:val="en-US" w:eastAsia="en-US" w:bidi="ar-SA"/>

</xml_diff>